<commit_message>
refactoring cheque generation to add 0 on left number between 1 and 9
</commit_message>
<xml_diff>
--- a/src/main/resources/docs/transaction_receipt.docx
+++ b/src/main/resources/docs/transaction_receipt.docx
@@ -95,6 +95,14 @@
                                 <w:lang w:val="en-US"/>
                               </w:rPr>
                               <w:tab/>
+                            </w:r>
+                            <w:r>
+                              <w:rPr>
+                                <w:b/>
+                                <w:bCs/>
+                                <w:lang w:val="en-US"/>
+                              </w:rPr>
+                              <w:t>#</w:t>
                             </w:r>
                             <w:proofErr w:type="spellStart"/>
                             <w:r>
@@ -203,6 +211,14 @@
                               </w:rPr>
                               <w:tab/>
                             </w:r>
+                            <w:r>
+                              <w:rPr>
+                                <w:b/>
+                                <w:bCs/>
+                                <w:lang w:val="en-US"/>
+                              </w:rPr>
+                              <w:t>#</w:t>
+                            </w:r>
                             <w:proofErr w:type="spellStart"/>
                             <w:r>
                               <w:rPr>
@@ -276,6 +292,14 @@
                           <w:lang w:val="en-US"/>
                         </w:rPr>
                         <w:tab/>
+                      </w:r>
+                      <w:r>
+                        <w:rPr>
+                          <w:b/>
+                          <w:bCs/>
+                          <w:lang w:val="en-US"/>
+                        </w:rPr>
+                        <w:t>#</w:t>
                       </w:r>
                       <w:proofErr w:type="spellStart"/>
                       <w:r>
@@ -384,6 +408,14 @@
                         </w:rPr>
                         <w:tab/>
                       </w:r>
+                      <w:r>
+                        <w:rPr>
+                          <w:b/>
+                          <w:bCs/>
+                          <w:lang w:val="en-US"/>
+                        </w:rPr>
+                        <w:t>#</w:t>
+                      </w:r>
                       <w:proofErr w:type="spellStart"/>
                       <w:r>
                         <w:rPr>
@@ -774,8 +806,13 @@
           <w:lang w:val="en-US"/>
         </w:rPr>
       </w:pPr>
+      <w:r>
+        <w:rPr>
+          <w:lang w:val="en-US"/>
+        </w:rPr>
+        <w:t>#</w:t>
+      </w:r>
       <w:proofErr w:type="spellStart"/>
-      <w:proofErr w:type="gramStart"/>
       <w:r>
         <w:rPr>
           <w:lang w:val="en-US"/>
@@ -783,7 +820,6 @@
         <w:t>accountNumber</w:t>
       </w:r>
       <w:proofErr w:type="spellEnd"/>
-      <w:proofErr w:type="gramEnd"/>
     </w:p>
     <w:p>
       <w:pPr>
@@ -898,8 +934,13 @@
           <w:lang w:val="en-US"/>
         </w:rPr>
       </w:pPr>
+      <w:r>
+        <w:rPr>
+          <w:lang w:val="en-US"/>
+        </w:rPr>
+        <w:t>#</w:t>
+      </w:r>
       <w:proofErr w:type="spellStart"/>
-      <w:proofErr w:type="gramStart"/>
       <w:r>
         <w:rPr>
           <w:lang w:val="en-US"/>
@@ -907,7 +948,6 @@
         <w:t>customerIdentity</w:t>
       </w:r>
       <w:proofErr w:type="spellEnd"/>
-      <w:proofErr w:type="gramEnd"/>
     </w:p>
     <w:p>
       <w:pPr>
@@ -915,8 +955,13 @@
           <w:lang w:val="en-US"/>
         </w:rPr>
       </w:pPr>
+      <w:r>
+        <w:rPr>
+          <w:lang w:val="en-US"/>
+        </w:rPr>
+        <w:t>#</w:t>
+      </w:r>
       <w:proofErr w:type="spellStart"/>
-      <w:proofErr w:type="gramStart"/>
       <w:r>
         <w:rPr>
           <w:lang w:val="en-US"/>
@@ -930,7 +975,6 @@
         <w:t>ame</w:t>
       </w:r>
       <w:proofErr w:type="spellEnd"/>
-      <w:proofErr w:type="gramEnd"/>
     </w:p>
     <w:p>
       <w:pPr>
@@ -1101,6 +1145,14 @@
                 <w:lang w:val="en-US"/>
               </w:rPr>
             </w:pPr>
+            <w:r>
+              <w:rPr>
+                <w:b w:val="0"/>
+                <w:bCs w:val="0"/>
+                <w:lang w:val="en-US"/>
+              </w:rPr>
+              <w:t>#</w:t>
+            </w:r>
             <w:proofErr w:type="spellStart"/>
             <w:r>
               <w:rPr>
@@ -1139,6 +1191,9 @@
               <w:jc w:val="center"/>
               <w:cnfStyle w:val="000000000000" w:firstRow="0" w:lastRow="0" w:firstColumn="0" w:lastColumn="0" w:oddVBand="0" w:evenVBand="0" w:oddHBand="0" w:evenHBand="0" w:firstRowFirstColumn="0" w:firstRowLastColumn="0" w:lastRowFirstColumn="0" w:lastRowLastColumn="0"/>
             </w:pPr>
+            <w:r>
+              <w:t>#</w:t>
+            </w:r>
             <w:proofErr w:type="spellStart"/>
             <w:r>
               <w:t>sourceValue</w:t>
@@ -1168,6 +1223,9 @@
               <w:jc w:val="center"/>
               <w:cnfStyle w:val="000000000000" w:firstRow="0" w:lastRow="0" w:firstColumn="0" w:lastColumn="0" w:oddVBand="0" w:evenVBand="0" w:oddHBand="0" w:evenHBand="0" w:firstRowFirstColumn="0" w:firstRowLastColumn="0" w:lastRowFirstColumn="0" w:lastRowLastColumn="0"/>
             </w:pPr>
+            <w:r>
+              <w:t>#</w:t>
+            </w:r>
             <w:proofErr w:type="spellStart"/>
             <w:r>
               <w:t>pAmount</w:t>
@@ -1281,8 +1339,6 @@
               <w:jc w:val="center"/>
               <w:cnfStyle w:val="000000000000" w:firstRow="0" w:lastRow="0" w:firstColumn="0" w:lastColumn="0" w:oddVBand="0" w:evenVBand="0" w:oddHBand="0" w:evenHBand="0" w:firstRowFirstColumn="0" w:firstRowLastColumn="0" w:lastRowFirstColumn="0" w:lastRowLastColumn="0"/>
             </w:pPr>
-            <w:bookmarkStart w:id="0" w:name="_GoBack"/>
-            <w:bookmarkEnd w:id="0"/>
           </w:p>
         </w:tc>
       </w:tr>
@@ -1427,6 +1483,15 @@
                                     </w:rPr>
                                     <w:tab/>
                                   </w:r>
+                                  <w:r>
+                                    <w:rPr>
+                                      <w:b/>
+                                      <w:bCs/>
+                                    </w:rPr>
+                                    <w:t>#</w:t>
+                                  </w:r>
+                                  <w:bookmarkStart w:id="0" w:name="_GoBack"/>
+                                  <w:bookmarkEnd w:id="0"/>
                                   <w:proofErr w:type="spellStart"/>
                                   <w:r>
                                     <w:rPr>
@@ -1497,6 +1562,15 @@
                               </w:rPr>
                               <w:tab/>
                             </w:r>
+                            <w:r>
+                              <w:rPr>
+                                <w:b/>
+                                <w:bCs/>
+                              </w:rPr>
+                              <w:t>#</w:t>
+                            </w:r>
+                            <w:bookmarkStart w:id="1" w:name="_GoBack"/>
+                            <w:bookmarkEnd w:id="1"/>
                             <w:proofErr w:type="spellStart"/>
                             <w:r>
                               <w:rPr>

</xml_diff>